<commit_message>
Finished Ponder 02 Quality Model
</commit_message>
<xml_diff>
--- a/Ponder 02 Quality Model.docx
+++ b/Ponder 02 Quality Model.docx
@@ -1,6 +1,6 @@
 
 <file path=word/document.xml><?xml version="1.0" encoding="utf-8"?>
-<w:document xmlns:wpc="http://schemas.microsoft.com/office/word/2010/wordprocessingCanvas" xmlns:mc="http://schemas.openxmlformats.org/markup-compatibility/2006" xmlns:o="urn:schemas-microsoft-com:office:office" xmlns:r="http://schemas.openxmlformats.org/officeDocument/2006/relationships" xmlns:m="http://schemas.openxmlformats.org/officeDocument/2006/math" xmlns:v="urn:schemas-microsoft-com:vml" xmlns:wp14="http://schemas.microsoft.com/office/word/2010/wordprocessingDrawing" xmlns:wp="http://schemas.openxmlformats.org/drawingml/2006/wordprocessingDrawing" xmlns:w10="urn:schemas-microsoft-com:office:word" xmlns:w="http://schemas.openxmlformats.org/wordprocessingml/2006/main" xmlns:w14="http://schemas.microsoft.com/office/word/2010/wordml" xmlns:w15="http://schemas.microsoft.com/office/word/2012/wordml" xmlns:wpg="http://schemas.microsoft.com/office/word/2010/wordprocessingGroup" xmlns:wpi="http://schemas.microsoft.com/office/word/2010/wordprocessingInk" xmlns:wne="http://schemas.microsoft.com/office/word/2006/wordml" xmlns:wps="http://schemas.microsoft.com/office/word/2010/wordprocessingShape" mc:Ignorable="w14 w15 wp14">
+<w:document xmlns:wpc="http://schemas.microsoft.com/office/word/2010/wordprocessingCanvas" xmlns:cx="http://schemas.microsoft.com/office/drawing/2014/chartex" xmlns:cx1="http://schemas.microsoft.com/office/drawing/2015/9/8/chartex" xmlns:cx2="http://schemas.microsoft.com/office/drawing/2015/10/21/chartex" xmlns:cx3="http://schemas.microsoft.com/office/drawing/2016/5/9/chartex" xmlns:cx4="http://schemas.microsoft.com/office/drawing/2016/5/10/chartex" xmlns:cx5="http://schemas.microsoft.com/office/drawing/2016/5/11/chartex" xmlns:cx6="http://schemas.microsoft.com/office/drawing/2016/5/12/chartex" xmlns:cx7="http://schemas.microsoft.com/office/drawing/2016/5/13/chartex" xmlns:cx8="http://schemas.microsoft.com/office/drawing/2016/5/14/chartex" xmlns:mc="http://schemas.openxmlformats.org/markup-compatibility/2006" xmlns:aink="http://schemas.microsoft.com/office/drawing/2016/ink" xmlns:am3d="http://schemas.microsoft.com/office/drawing/2017/model3d" xmlns:o="urn:schemas-microsoft-com:office:office" xmlns:r="http://schemas.openxmlformats.org/officeDocument/2006/relationships" xmlns:m="http://schemas.openxmlformats.org/officeDocument/2006/math" xmlns:v="urn:schemas-microsoft-com:vml" xmlns:wp14="http://schemas.microsoft.com/office/word/2010/wordprocessingDrawing" xmlns:wp="http://schemas.openxmlformats.org/drawingml/2006/wordprocessingDrawing" xmlns:w10="urn:schemas-microsoft-com:office:word" xmlns:w="http://schemas.openxmlformats.org/wordprocessingml/2006/main" xmlns:w14="http://schemas.microsoft.com/office/word/2010/wordml" xmlns:w15="http://schemas.microsoft.com/office/word/2012/wordml" xmlns:w16cid="http://schemas.microsoft.com/office/word/2016/wordml/cid" xmlns:w16se="http://schemas.microsoft.com/office/word/2015/wordml/symex" xmlns:wpg="http://schemas.microsoft.com/office/word/2010/wordprocessingGroup" xmlns:wpi="http://schemas.microsoft.com/office/word/2010/wordprocessingInk" xmlns:wne="http://schemas.microsoft.com/office/word/2006/wordml" xmlns:wps="http://schemas.microsoft.com/office/word/2010/wordprocessingShape" mc:Ignorable="w14 w15 w16se w16cid wp14">
   <w:body>
     <w:p>
       <w:pPr>
@@ -35,13 +35,8 @@
         <w:jc w:val="center"/>
       </w:pPr>
       <w:r>
-        <w:t xml:space="preserve">Ryan </w:t>
-      </w:r>
-      <w:proofErr w:type="spellStart"/>
-      <w:r>
-        <w:t>Hibbert</w:t>
-      </w:r>
-      <w:proofErr w:type="spellEnd"/>
+        <w:t>Ryan Hibbert</w:t>
+      </w:r>
     </w:p>
     <w:p>
       <w:pPr>
@@ -61,7 +56,7 @@
         <w:rPr>
           <w:noProof/>
         </w:rPr>
-        <w:t>22 September 2017</w:t>
+        <w:t>23 September 2017</w:t>
       </w:r>
       <w:r>
         <w:fldChar w:fldCharType="end"/>
@@ -91,17 +86,69 @@
       </w:pPr>
       <w:r>
         <w:lastRenderedPageBreak/>
-        <w:t xml:space="preserve">In the Pearl of Great Price we read, </w:t>
-      </w:r>
-      <w:r>
-        <w:t>“</w:t>
-      </w:r>
-      <w:r>
-        <w:t>I, the Lord God, created all things spiritually before they were naturally upon the face of the earth</w:t>
+        <w:t xml:space="preserve">In </w:t>
+      </w:r>
+      <w:proofErr w:type="gramStart"/>
+      <w:r>
+        <w:rPr>
+          <w:i/>
+        </w:rPr>
+        <w:t>T</w:t>
+      </w:r>
+      <w:r>
+        <w:rPr>
+          <w:i/>
+        </w:rPr>
+        <w:t>he</w:t>
+      </w:r>
+      <w:proofErr w:type="gramEnd"/>
+      <w:r>
+        <w:rPr>
+          <w:i/>
+        </w:rPr>
+        <w:t xml:space="preserve"> Pearl of Great Price </w:t>
+      </w:r>
+      <w:r>
+        <w:t xml:space="preserve">we read, </w:t>
+      </w:r>
+      <w:r>
+        <w:t>“I, the Lord God, created all things spiritually before they were naturally upon the face of the earth</w:t>
       </w:r>
       <w:r>
         <w:t>.</w:t>
       </w:r>
+      <w:sdt>
+        <w:sdtPr>
+          <w:id w:val="-828819855"/>
+          <w:citation/>
+        </w:sdtPr>
+        <w:sdtContent>
+          <w:r>
+            <w:fldChar w:fldCharType="begin"/>
+          </w:r>
+          <w:r>
+            <w:instrText xml:space="preserve"> CITATION The \l 1033 </w:instrText>
+          </w:r>
+          <w:r>
+            <w:fldChar w:fldCharType="separate"/>
+          </w:r>
+          <w:r>
+            <w:rPr>
+              <w:noProof/>
+            </w:rPr>
+            <w:t xml:space="preserve"> </w:t>
+          </w:r>
+          <w:r>
+            <w:rPr>
+              <w:noProof/>
+            </w:rPr>
+            <w:t>[1]</w:t>
+          </w:r>
+          <w:r>
+            <w:fldChar w:fldCharType="end"/>
+          </w:r>
+        </w:sdtContent>
+      </w:sdt>
       <w:r>
         <w:t>”</w:t>
       </w:r>
@@ -121,7 +168,12 @@
         <w:t xml:space="preserve"> ultimately carried out under the di</w:t>
       </w:r>
       <w:r>
-        <w:t>rection of Heavenly Father.  Analysis of this celestial quality model is both instructive and ultimately necessary if we are to obtain the fullest measure of creation.  To that end a quality model for software engineering will be attempted here that is</w:t>
+        <w:t>rection of Heavenly Father.  Analysis of this celestial q</w:t>
+      </w:r>
+      <w:bookmarkStart w:id="0" w:name="_GoBack"/>
+      <w:bookmarkEnd w:id="0"/>
+      <w:r>
+        <w:t>uality model is both instructive and ultimately necessary if we are to obtain the fullest measure of creation.  To that end a quality model for software engineering will be attempted here that is</w:t>
       </w:r>
       <w:r>
         <w:t xml:space="preserve"> patterned after the</w:t>
@@ -166,14 +218,14 @@
           <w:noProof/>
         </w:rPr>
         <w:drawing>
-          <wp:inline distT="0" distB="0" distL="0" distR="0" wp14:anchorId="2513F94E" wp14:editId="2BCAB638">
+          <wp:inline distT="0" distB="0" distL="0" distR="0" wp14:anchorId="2513F94E" wp14:editId="03E314F3">
             <wp:extent cx="6381750" cy="3076575"/>
             <wp:effectExtent l="0" t="0" r="0" b="0"/>
             <wp:docPr id="2" name="Diagram 2"/>
             <wp:cNvGraphicFramePr/>
             <a:graphic xmlns:a="http://schemas.openxmlformats.org/drawingml/2006/main">
               <a:graphicData uri="http://schemas.openxmlformats.org/drawingml/2006/diagram">
-                <dgm:relIds xmlns:dgm="http://schemas.openxmlformats.org/drawingml/2006/diagram" xmlns:r="http://schemas.openxmlformats.org/officeDocument/2006/relationships" r:dm="rId4" r:lo="rId5" r:qs="rId6" r:cs="rId7"/>
+                <dgm:relIds xmlns:dgm="http://schemas.openxmlformats.org/drawingml/2006/diagram" xmlns:r="http://schemas.openxmlformats.org/officeDocument/2006/relationships" r:dm="rId5" r:lo="rId6" r:qs="rId7" r:cs="rId8"/>
               </a:graphicData>
             </a:graphic>
           </wp:inline>
@@ -211,7 +263,45 @@
         <w:t xml:space="preserve">This is measure of </w:t>
       </w:r>
       <w:r>
-        <w:t xml:space="preserve">whether a software product or service is doing something that the market cares about.  If a software product is addressing a real and tangible need then it’s more likely to return value.   The latest and greatest spoon means nothing to someone who needs a knife.  Software development must be laser focused on getting and remaining relevant to the market.   </w:t>
+        <w:t>whether a software product or service is doing something that the market cares about.  If a software product is addressing a real and tangible need then it’s more likely to return value.   The latest and greatest spoon means nothing to someone who needs a knife.  Software development must be laser focused on getting and remaining relevant to the market.</w:t>
+      </w:r>
+      <w:r>
+        <w:t xml:space="preserve">  “Every Feature adds value; either measure it or don’t do it.”</w:t>
+      </w:r>
+      <w:sdt>
+        <w:sdtPr>
+          <w:id w:val="-277799113"/>
+          <w:citation/>
+        </w:sdtPr>
+        <w:sdtContent>
+          <w:r>
+            <w:fldChar w:fldCharType="begin"/>
+          </w:r>
+          <w:r>
+            <w:instrText xml:space="preserve"> CITATION 9me17 \l 1033 </w:instrText>
+          </w:r>
+          <w:r>
+            <w:fldChar w:fldCharType="separate"/>
+          </w:r>
+          <w:r>
+            <w:rPr>
+              <w:noProof/>
+            </w:rPr>
+            <w:t xml:space="preserve"> </w:t>
+          </w:r>
+          <w:r>
+            <w:rPr>
+              <w:noProof/>
+            </w:rPr>
+            <w:t>[2]</w:t>
+          </w:r>
+          <w:r>
+            <w:fldChar w:fldCharType="end"/>
+          </w:r>
+        </w:sdtContent>
+      </w:sdt>
+      <w:r>
+        <w:t xml:space="preserve">   </w:t>
       </w:r>
     </w:p>
     <w:p>
@@ -233,10 +323,19 @@
         <w:spacing w:line="480" w:lineRule="auto"/>
       </w:pPr>
       <w:r>
-        <w:t xml:space="preserve">This is the measure of whether a software product works.  </w:t>
-      </w:r>
-      <w:r>
-        <w:t xml:space="preserve">Ensuring that software is working means that the user is ability to </w:t>
+        <w:t>This is the measure of whether a software product</w:t>
+      </w:r>
+      <w:r>
+        <w:t xml:space="preserve"> does what it is supposed to do.  </w:t>
+      </w:r>
+      <w:r>
+        <w:t>Ensuring that software</w:t>
+      </w:r>
+      <w:r>
+        <w:t xml:space="preserve"> functions the way it was designed and intended is the most fundamental of measure of software quality.  If software does work then it is of little value to anyone.  </w:t>
+      </w:r>
+      <w:r>
+        <w:t xml:space="preserve"> </w:t>
       </w:r>
     </w:p>
     <w:p>
@@ -256,15 +355,151 @@
     <w:p>
       <w:pPr>
         <w:spacing w:line="480" w:lineRule="auto"/>
+      </w:pPr>
+      <w:r>
+        <w:t>Quality software can be extended, repurposed, and reused.</w:t>
+      </w:r>
+      <w:r>
+        <w:t xml:space="preserve">  It should be able to both vertical and horizontal scaling.  Let’s explore what this means exactly:</w:t>
+      </w:r>
+    </w:p>
+    <w:p>
+      <w:pPr>
+        <w:pStyle w:val="NormalWeb"/>
+        <w:shd w:val="clear" w:color="auto" w:fill="FFFFFF"/>
+        <w:spacing w:before="0" w:beforeAutospacing="0" w:after="150" w:afterAutospacing="0"/>
         <w:rPr>
-          <w:b/>
+          <w:rFonts w:asciiTheme="minorHAnsi" w:eastAsiaTheme="minorHAnsi" w:hAnsiTheme="minorHAnsi" w:cstheme="minorBidi"/>
         </w:rPr>
       </w:pPr>
       <w:r>
         <w:rPr>
+          <w:rFonts w:asciiTheme="minorHAnsi" w:eastAsiaTheme="minorHAnsi" w:hAnsiTheme="minorHAnsi" w:cstheme="minorBidi"/>
           <w:b/>
+          <w:bCs/>
         </w:rPr>
-        <w:t>Trust</w:t>
+        <w:t>“</w:t>
+      </w:r>
+      <w:r>
+        <w:rPr>
+          <w:rFonts w:asciiTheme="minorHAnsi" w:eastAsiaTheme="minorHAnsi" w:hAnsiTheme="minorHAnsi" w:cstheme="minorBidi"/>
+          <w:bCs/>
+          <w:i/>
+        </w:rPr>
+        <w:t>Vertical scaling</w:t>
+      </w:r>
+      <w:r>
+        <w:rPr>
+          <w:rFonts w:asciiTheme="minorHAnsi" w:eastAsiaTheme="minorHAnsi" w:hAnsiTheme="minorHAnsi" w:cstheme="minorBidi"/>
+        </w:rPr>
+        <w:t> means that you increase your overall capacity by increasing the capacity of its machines. E.g.: if you’re running out of disk space, you could add more hard disks to your database server.</w:t>
+      </w:r>
+    </w:p>
+    <w:p>
+      <w:pPr>
+        <w:pStyle w:val="NormalWeb"/>
+        <w:shd w:val="clear" w:color="auto" w:fill="FFFFFF"/>
+        <w:spacing w:before="0" w:beforeAutospacing="0" w:after="150" w:afterAutospacing="0"/>
+        <w:rPr>
+          <w:rFonts w:asciiTheme="minorHAnsi" w:eastAsiaTheme="minorHAnsi" w:hAnsiTheme="minorHAnsi" w:cstheme="minorBidi"/>
+        </w:rPr>
+      </w:pPr>
+      <w:r>
+        <w:rPr>
+          <w:rFonts w:asciiTheme="minorHAnsi" w:eastAsiaTheme="minorHAnsi" w:hAnsiTheme="minorHAnsi" w:cstheme="minorBidi"/>
+          <w:bCs/>
+          <w:i/>
+        </w:rPr>
+        <w:t>Horizontal scaling</w:t>
+      </w:r>
+      <w:r>
+        <w:rPr>
+          <w:rFonts w:asciiTheme="minorHAnsi" w:eastAsiaTheme="minorHAnsi" w:hAnsiTheme="minorHAnsi" w:cstheme="minorBidi"/>
+        </w:rPr>
+        <w:t> means adding more machines to your setup.</w:t>
+      </w:r>
+      <w:r>
+        <w:rPr>
+          <w:rFonts w:asciiTheme="minorHAnsi" w:eastAsiaTheme="minorHAnsi" w:hAnsiTheme="minorHAnsi" w:cstheme="minorBidi"/>
+        </w:rPr>
+        <w:t>”</w:t>
+      </w:r>
+      <w:sdt>
+        <w:sdtPr>
+          <w:rPr>
+            <w:rFonts w:asciiTheme="minorHAnsi" w:eastAsiaTheme="minorHAnsi" w:hAnsiTheme="minorHAnsi" w:cstheme="minorBidi"/>
+          </w:rPr>
+          <w:id w:val="45967336"/>
+          <w:citation/>
+        </w:sdtPr>
+        <w:sdtContent>
+          <w:r>
+            <w:rPr>
+              <w:rFonts w:asciiTheme="minorHAnsi" w:eastAsiaTheme="minorHAnsi" w:hAnsiTheme="minorHAnsi" w:cstheme="minorBidi"/>
+            </w:rPr>
+            <w:fldChar w:fldCharType="begin"/>
+          </w:r>
+          <w:r>
+            <w:rPr>
+              <w:rFonts w:asciiTheme="minorHAnsi" w:eastAsiaTheme="minorHAnsi" w:hAnsiTheme="minorHAnsi" w:cstheme="minorBidi"/>
+            </w:rPr>
+            <w:instrText xml:space="preserve"> CITATION Mat17 \l 1033 </w:instrText>
+          </w:r>
+          <w:r>
+            <w:rPr>
+              <w:rFonts w:asciiTheme="minorHAnsi" w:eastAsiaTheme="minorHAnsi" w:hAnsiTheme="minorHAnsi" w:cstheme="minorBidi"/>
+            </w:rPr>
+            <w:fldChar w:fldCharType="separate"/>
+          </w:r>
+          <w:r>
+            <w:rPr>
+              <w:rFonts w:asciiTheme="minorHAnsi" w:eastAsiaTheme="minorHAnsi" w:hAnsiTheme="minorHAnsi" w:cstheme="minorBidi"/>
+              <w:noProof/>
+            </w:rPr>
+            <w:t xml:space="preserve"> </w:t>
+          </w:r>
+          <w:r>
+            <w:rPr>
+              <w:rFonts w:asciiTheme="minorHAnsi" w:eastAsiaTheme="minorHAnsi" w:hAnsiTheme="minorHAnsi" w:cstheme="minorBidi"/>
+              <w:noProof/>
+            </w:rPr>
+            <w:t>[3]</w:t>
+          </w:r>
+          <w:r>
+            <w:rPr>
+              <w:rFonts w:asciiTheme="minorHAnsi" w:eastAsiaTheme="minorHAnsi" w:hAnsiTheme="minorHAnsi" w:cstheme="minorBidi"/>
+            </w:rPr>
+            <w:fldChar w:fldCharType="end"/>
+          </w:r>
+        </w:sdtContent>
+      </w:sdt>
+    </w:p>
+    <w:p>
+      <w:pPr>
+        <w:spacing w:line="480" w:lineRule="auto"/>
+      </w:pPr>
+    </w:p>
+    <w:p>
+      <w:pPr>
+        <w:spacing w:line="480" w:lineRule="auto"/>
+      </w:pPr>
+      <w:r>
+        <w:t xml:space="preserve">Quality software is written to accommodate both type of scaling and </w:t>
+      </w:r>
+      <w:r>
+        <w:t>vertical</w:t>
+      </w:r>
+      <w:r>
+        <w:t xml:space="preserve"> scaling.  </w:t>
+      </w:r>
+      <w:r>
+        <w:t xml:space="preserve">Software that requires massive amounts of rework, configuration and change to meet the changing needs of stakeholders reflects a lack of scalability.  Software should be written as generically as possible so that it </w:t>
+      </w:r>
+      <w:r>
+        <w:t xml:space="preserve">functions without it becoming limited by how it performs operations.   </w:t>
+      </w:r>
+      <w:r>
+        <w:t xml:space="preserve">  </w:t>
       </w:r>
     </w:p>
     <w:p>
@@ -274,14 +509,6 @@
           <w:b/>
         </w:rPr>
       </w:pPr>
-      <w:r>
-        <w:rPr>
-          <w:b/>
-        </w:rPr>
-        <w:t>Creditability</w:t>
-      </w:r>
-      <w:bookmarkStart w:id="0" w:name="_GoBack"/>
-      <w:bookmarkEnd w:id="0"/>
     </w:p>
     <w:p>
       <w:pPr>
@@ -290,12 +517,6 @@
           <w:b/>
         </w:rPr>
       </w:pPr>
-      <w:r>
-        <w:rPr>
-          <w:b/>
-        </w:rPr>
-        <w:t>Value</w:t>
-      </w:r>
     </w:p>
     <w:p>
       <w:pPr>
@@ -308,8 +529,236 @@
         <w:rPr>
           <w:b/>
         </w:rPr>
+        <w:lastRenderedPageBreak/>
+        <w:t>Trust</w:t>
+      </w:r>
+      <w:r>
+        <w:rPr>
+          <w:b/>
+        </w:rPr>
+        <w:t xml:space="preserve"> and Creditability</w:t>
+      </w:r>
+    </w:p>
+    <w:p>
+      <w:pPr>
+        <w:spacing w:line="480" w:lineRule="auto"/>
+      </w:pPr>
+      <w:r>
+        <w:t xml:space="preserve">Trust and Creditability are slight different.  Trust refers specific to the degree in which something can be relied on.  Creditability refers to people’s perception of that trustworthiness.    </w:t>
+      </w:r>
+    </w:p>
+    <w:p>
+      <w:pPr>
+        <w:spacing w:line="480" w:lineRule="auto"/>
+      </w:pPr>
+      <w:r>
+        <w:t>Quality software becomes something upon which users naturally rely</w:t>
+      </w:r>
+      <w:r>
+        <w:t xml:space="preserve"> or trust</w:t>
+      </w:r>
+      <w:r>
+        <w:t>.  This metric is something that is really an x-factor measure of all the previous metrics presented.</w:t>
+      </w:r>
+      <w:r>
+        <w:t xml:space="preserve">  Software that has a high level of trust becomes something that users use</w:t>
+      </w:r>
+      <w:r>
+        <w:t xml:space="preserve"> regularly.  Consider the following analysis of search Engine usage by Net Market Share</w:t>
+      </w:r>
+      <w:sdt>
+        <w:sdtPr>
+          <w:id w:val="-860734375"/>
+          <w:citation/>
+        </w:sdtPr>
+        <w:sdtContent>
+          <w:r>
+            <w:fldChar w:fldCharType="begin"/>
+          </w:r>
+          <w:r>
+            <w:instrText xml:space="preserve"> CITATION Net17 \l 1033 </w:instrText>
+          </w:r>
+          <w:r>
+            <w:fldChar w:fldCharType="separate"/>
+          </w:r>
+          <w:r>
+            <w:rPr>
+              <w:noProof/>
+            </w:rPr>
+            <w:t xml:space="preserve"> </w:t>
+          </w:r>
+          <w:r>
+            <w:rPr>
+              <w:noProof/>
+            </w:rPr>
+            <w:t>[4]</w:t>
+          </w:r>
+          <w:r>
+            <w:fldChar w:fldCharType="end"/>
+          </w:r>
+        </w:sdtContent>
+      </w:sdt>
+      <w:r>
+        <w:t>:</w:t>
+      </w:r>
+    </w:p>
+    <w:p>
+      <w:pPr>
+        <w:spacing w:line="480" w:lineRule="auto"/>
+        <w:jc w:val="center"/>
+      </w:pPr>
+      <w:r>
+        <w:drawing>
+          <wp:inline distT="0" distB="0" distL="0" distR="0" wp14:anchorId="378F8040" wp14:editId="1737EA33">
+            <wp:extent cx="4210638" cy="2057687"/>
+            <wp:effectExtent l="0" t="0" r="0" b="0"/>
+            <wp:docPr id="1" name="Picture 1"/>
+            <wp:cNvGraphicFramePr>
+              <a:graphicFrameLocks xmlns:a="http://schemas.openxmlformats.org/drawingml/2006/main" noChangeAspect="1"/>
+            </wp:cNvGraphicFramePr>
+            <a:graphic xmlns:a="http://schemas.openxmlformats.org/drawingml/2006/main">
+              <a:graphicData uri="http://schemas.openxmlformats.org/drawingml/2006/picture">
+                <pic:pic xmlns:pic="http://schemas.openxmlformats.org/drawingml/2006/picture">
+                  <pic:nvPicPr>
+                    <pic:cNvPr id="1" name=""/>
+                    <pic:cNvPicPr/>
+                  </pic:nvPicPr>
+                  <pic:blipFill>
+                    <a:blip r:embed="rId10"/>
+                    <a:stretch>
+                      <a:fillRect/>
+                    </a:stretch>
+                  </pic:blipFill>
+                  <pic:spPr>
+                    <a:xfrm>
+                      <a:off x="0" y="0"/>
+                      <a:ext cx="4210638" cy="2057687"/>
+                    </a:xfrm>
+                    <a:prstGeom prst="rect">
+                      <a:avLst/>
+                    </a:prstGeom>
+                  </pic:spPr>
+                </pic:pic>
+              </a:graphicData>
+            </a:graphic>
+          </wp:inline>
+        </w:drawing>
+      </w:r>
+    </w:p>
+    <w:p>
+      <w:pPr>
+        <w:spacing w:line="480" w:lineRule="auto"/>
+      </w:pPr>
+      <w:r>
+        <w:t xml:space="preserve">The </w:t>
+      </w:r>
+      <w:r>
+        <w:t xml:space="preserve">Google search engine has become so trusted that they added </w:t>
+      </w:r>
+      <w:r>
+        <w:t>it the</w:t>
+      </w:r>
+      <w:r>
+        <w:t xml:space="preserve"> Merriam-Webster added them to the dictionary.</w:t>
+      </w:r>
+      <w:r>
+        <w:t xml:space="preserve">  Other search engines despite offering the same sort of thing are simply suffer from not having the same level of trust or creditability.</w:t>
+      </w:r>
+      <w:r>
+        <w:t xml:space="preserve">  Trust and creditability are multipliers of all other quality metrics.  Note the effect of</w:t>
+      </w:r>
+      <w:r>
+        <w:t xml:space="preserve"> having little to no</w:t>
+      </w:r>
+      <w:r>
+        <w:t xml:space="preserve"> trust.  </w:t>
+      </w:r>
+      <w:r>
+        <w:t>If you have zero trust then the overall software value dismisses.  The value crea</w:t>
+      </w:r>
+      <w:r>
+        <w:t xml:space="preserve">ted from having trust cannot be overemphasized.  Trust is extremely powerful.  </w:t>
+      </w:r>
+      <w:r>
+        <w:t xml:space="preserve"> </w:t>
+      </w:r>
+      <w:r>
+        <w:t xml:space="preserve">  </w:t>
+      </w:r>
+      <w:r>
+        <w:t xml:space="preserve">    </w:t>
+      </w:r>
+      <w:r>
+        <w:t xml:space="preserve">   </w:t>
+      </w:r>
+    </w:p>
+    <w:p>
+      <w:pPr>
+        <w:spacing w:line="480" w:lineRule="auto"/>
+        <w:rPr>
+          <w:b/>
+        </w:rPr>
+      </w:pPr>
+    </w:p>
+    <w:p>
+      <w:pPr>
+        <w:spacing w:line="480" w:lineRule="auto"/>
+        <w:rPr>
+          <w:b/>
+        </w:rPr>
+      </w:pPr>
+    </w:p>
+    <w:p>
+      <w:pPr>
+        <w:spacing w:line="480" w:lineRule="auto"/>
+        <w:rPr>
+          <w:b/>
+        </w:rPr>
+      </w:pPr>
+    </w:p>
+    <w:p>
+      <w:pPr>
+        <w:spacing w:line="480" w:lineRule="auto"/>
+        <w:rPr>
+          <w:b/>
+        </w:rPr>
+      </w:pPr>
+      <w:r>
+        <w:rPr>
+          <w:b/>
+        </w:rPr>
+        <w:lastRenderedPageBreak/>
         <w:t>Conclusion</w:t>
       </w:r>
+    </w:p>
+    <w:p>
+      <w:pPr>
+        <w:spacing w:line="480" w:lineRule="auto"/>
+      </w:pPr>
+      <w:r>
+        <w:t xml:space="preserve">In sales, value refers to the point at which a customer will act to get something.  In this software quality model, value refers to the point at which a software’s quality drives users to use it.  </w:t>
+      </w:r>
+    </w:p>
+    <w:p>
+      <w:pPr>
+        <w:spacing w:line="480" w:lineRule="auto"/>
+      </w:pPr>
+      <w:r>
+        <w:t>Ultimately the goal of designing software is to create so</w:t>
+      </w:r>
+      <w:r>
+        <w:t xml:space="preserve">mething that solves a problem.  Committing to create high quality is about solving problems in the best way possible.   </w:t>
+      </w:r>
+    </w:p>
+    <w:p>
+      <w:pPr>
+        <w:spacing w:line="480" w:lineRule="auto"/>
+      </w:pPr>
+    </w:p>
+    <w:p>
+      <w:pPr>
+        <w:spacing w:line="480" w:lineRule="auto"/>
+      </w:pPr>
     </w:p>
     <w:p>
       <w:pPr>
@@ -364,20 +813,274 @@
     </w:p>
     <w:p>
       <w:r>
-        <w:lastRenderedPageBreak/>
         <w:br w:type="page"/>
       </w:r>
     </w:p>
-    <w:p>
-      <w:pPr>
-        <w:spacing w:line="480" w:lineRule="auto"/>
-        <w:jc w:val="center"/>
-      </w:pPr>
-      <w:r>
-        <w:lastRenderedPageBreak/>
-        <w:t>Works Cited</w:t>
-      </w:r>
-    </w:p>
+    <w:sdt>
+      <w:sdtPr>
+        <w:id w:val="-2103093916"/>
+        <w:docPartObj>
+          <w:docPartGallery w:val="Bibliographies"/>
+          <w:docPartUnique/>
+        </w:docPartObj>
+      </w:sdtPr>
+      <w:sdtEndPr>
+        <w:rPr>
+          <w:rFonts w:asciiTheme="minorHAnsi" w:eastAsiaTheme="minorHAnsi" w:hAnsiTheme="minorHAnsi" w:cstheme="minorBidi"/>
+          <w:b/>
+          <w:bCs/>
+          <w:color w:val="auto"/>
+          <w:sz w:val="24"/>
+          <w:szCs w:val="24"/>
+        </w:rPr>
+      </w:sdtEndPr>
+      <w:sdtContent>
+        <w:p>
+          <w:pPr>
+            <w:pStyle w:val="Heading1"/>
+            <w:jc w:val="center"/>
+          </w:pPr>
+          <w:r>
+            <w:t>Works Cited</w:t>
+          </w:r>
+        </w:p>
+        <w:p>
+          <w:pPr>
+            <w:rPr>
+              <w:noProof/>
+            </w:rPr>
+          </w:pPr>
+          <w:r>
+            <w:fldChar w:fldCharType="begin"/>
+          </w:r>
+          <w:r>
+            <w:instrText xml:space="preserve"> BIBLIOGRAPHY </w:instrText>
+          </w:r>
+          <w:r>
+            <w:fldChar w:fldCharType="separate"/>
+          </w:r>
+        </w:p>
+        <w:tbl>
+          <w:tblPr>
+            <w:tblW w:w="5000" w:type="pct"/>
+            <w:tblCellSpacing w:w="15" w:type="dxa"/>
+            <w:tblCellMar>
+              <w:top w:w="15" w:type="dxa"/>
+              <w:left w:w="15" w:type="dxa"/>
+              <w:bottom w:w="15" w:type="dxa"/>
+              <w:right w:w="15" w:type="dxa"/>
+            </w:tblCellMar>
+            <w:tblLook w:val="04A0" w:firstRow="1" w:lastRow="0" w:firstColumn="1" w:lastColumn="0" w:noHBand="0" w:noVBand="1"/>
+          </w:tblPr>
+          <w:tblGrid>
+            <w:gridCol w:w="344"/>
+            <w:gridCol w:w="9016"/>
+          </w:tblGrid>
+          <w:tr>
+            <w:trPr>
+              <w:divId w:val="1991783468"/>
+              <w:tblCellSpacing w:w="15" w:type="dxa"/>
+            </w:trPr>
+            <w:tc>
+              <w:tcPr>
+                <w:tcW w:w="50" w:type="pct"/>
+                <w:hideMark/>
+              </w:tcPr>
+              <w:p>
+                <w:pPr>
+                  <w:pStyle w:val="Bibliography"/>
+                  <w:rPr>
+                    <w:noProof/>
+                  </w:rPr>
+                </w:pPr>
+                <w:r>
+                  <w:rPr>
+                    <w:noProof/>
+                  </w:rPr>
+                  <w:t xml:space="preserve">[1] </w:t>
+                </w:r>
+              </w:p>
+            </w:tc>
+            <w:tc>
+              <w:tcPr>
+                <w:tcW w:w="0" w:type="auto"/>
+                <w:hideMark/>
+              </w:tcPr>
+              <w:p>
+                <w:pPr>
+                  <w:pStyle w:val="Bibliography"/>
+                  <w:rPr>
+                    <w:noProof/>
+                  </w:rPr>
+                </w:pPr>
+                <w:r>
+                  <w:rPr>
+                    <w:noProof/>
+                  </w:rPr>
+                  <w:t xml:space="preserve">The Pearl of Great Price. </w:t>
+                </w:r>
+              </w:p>
+            </w:tc>
+          </w:tr>
+          <w:tr>
+            <w:trPr>
+              <w:divId w:val="1991783468"/>
+              <w:tblCellSpacing w:w="15" w:type="dxa"/>
+            </w:trPr>
+            <w:tc>
+              <w:tcPr>
+                <w:tcW w:w="50" w:type="pct"/>
+                <w:hideMark/>
+              </w:tcPr>
+              <w:p>
+                <w:pPr>
+                  <w:pStyle w:val="Bibliography"/>
+                  <w:rPr>
+                    <w:noProof/>
+                  </w:rPr>
+                </w:pPr>
+                <w:r>
+                  <w:rPr>
+                    <w:noProof/>
+                  </w:rPr>
+                  <w:t xml:space="preserve">[2] </w:t>
+                </w:r>
+              </w:p>
+            </w:tc>
+            <w:tc>
+              <w:tcPr>
+                <w:tcW w:w="0" w:type="auto"/>
+                <w:hideMark/>
+              </w:tcPr>
+              <w:p>
+                <w:pPr>
+                  <w:pStyle w:val="Bibliography"/>
+                  <w:rPr>
+                    <w:noProof/>
+                  </w:rPr>
+                </w:pPr>
+                <w:r>
+                  <w:rPr>
+                    <w:noProof/>
+                  </w:rPr>
+                  <w:t>"9 metrics that can make a difference to today’s software development teams," TechBeacon, [Online]. Available: https://techbeacon.com/9-metrics-can-make-difference-todays-software-development-teams. [Accessed 23 09 2017].</w:t>
+                </w:r>
+              </w:p>
+            </w:tc>
+          </w:tr>
+          <w:tr>
+            <w:trPr>
+              <w:divId w:val="1991783468"/>
+              <w:tblCellSpacing w:w="15" w:type="dxa"/>
+            </w:trPr>
+            <w:tc>
+              <w:tcPr>
+                <w:tcW w:w="50" w:type="pct"/>
+                <w:hideMark/>
+              </w:tcPr>
+              <w:p>
+                <w:pPr>
+                  <w:pStyle w:val="Bibliography"/>
+                  <w:rPr>
+                    <w:noProof/>
+                  </w:rPr>
+                </w:pPr>
+                <w:r>
+                  <w:rPr>
+                    <w:noProof/>
+                  </w:rPr>
+                  <w:t xml:space="preserve">[3] </w:t>
+                </w:r>
+              </w:p>
+            </w:tc>
+            <w:tc>
+              <w:tcPr>
+                <w:tcW w:w="0" w:type="auto"/>
+                <w:hideMark/>
+              </w:tcPr>
+              <w:p>
+                <w:pPr>
+                  <w:pStyle w:val="Bibliography"/>
+                  <w:rPr>
+                    <w:noProof/>
+                  </w:rPr>
+                </w:pPr>
+                <w:r>
+                  <w:rPr>
+                    <w:noProof/>
+                  </w:rPr>
+                  <w:t>M. Mullie, "How to make your code scale," [Online]. Available: https://www.mullie.eu/why-your-code-doesnt-scale/. [Accessed 23 09 2017].</w:t>
+                </w:r>
+              </w:p>
+            </w:tc>
+          </w:tr>
+          <w:tr>
+            <w:trPr>
+              <w:divId w:val="1991783468"/>
+              <w:tblCellSpacing w:w="15" w:type="dxa"/>
+            </w:trPr>
+            <w:tc>
+              <w:tcPr>
+                <w:tcW w:w="50" w:type="pct"/>
+                <w:hideMark/>
+              </w:tcPr>
+              <w:p>
+                <w:pPr>
+                  <w:pStyle w:val="Bibliography"/>
+                  <w:rPr>
+                    <w:noProof/>
+                  </w:rPr>
+                </w:pPr>
+                <w:r>
+                  <w:rPr>
+                    <w:noProof/>
+                  </w:rPr>
+                  <w:t xml:space="preserve">[4] </w:t>
+                </w:r>
+              </w:p>
+            </w:tc>
+            <w:tc>
+              <w:tcPr>
+                <w:tcW w:w="0" w:type="auto"/>
+                <w:hideMark/>
+              </w:tcPr>
+              <w:p>
+                <w:pPr>
+                  <w:pStyle w:val="Bibliography"/>
+                  <w:rPr>
+                    <w:noProof/>
+                  </w:rPr>
+                </w:pPr>
+                <w:r>
+                  <w:rPr>
+                    <w:noProof/>
+                  </w:rPr>
+                  <w:t>"Webster's Third New International Dictionary, Unabridged.," Merriam-Webster, [Online]. Available: http://unabridged.merriam-webster.com/.</w:t>
+                </w:r>
+              </w:p>
+            </w:tc>
+          </w:tr>
+        </w:tbl>
+        <w:p>
+          <w:pPr>
+            <w:divId w:val="1991783468"/>
+            <w:rPr>
+              <w:rFonts w:eastAsia="Times New Roman"/>
+              <w:noProof/>
+            </w:rPr>
+          </w:pPr>
+        </w:p>
+        <w:p>
+          <w:r>
+            <w:rPr>
+              <w:b/>
+              <w:bCs/>
+            </w:rPr>
+            <w:fldChar w:fldCharType="end"/>
+          </w:r>
+        </w:p>
+      </w:sdtContent>
+    </w:sdt>
     <w:sectPr>
       <w:pgSz w:w="12240" w:h="15840"/>
       <w:pgMar w:top="1440" w:right="1440" w:bottom="1440" w:left="1440" w:header="720" w:footer="720" w:gutter="0"/>
@@ -389,7 +1092,7 @@
 </file>
 
 <file path=word/styles.xml><?xml version="1.0" encoding="utf-8"?>
-<w:styles xmlns:mc="http://schemas.openxmlformats.org/markup-compatibility/2006" xmlns:r="http://schemas.openxmlformats.org/officeDocument/2006/relationships" xmlns:w="http://schemas.openxmlformats.org/wordprocessingml/2006/main" xmlns:w14="http://schemas.microsoft.com/office/word/2010/wordml" xmlns:w15="http://schemas.microsoft.com/office/word/2012/wordml" mc:Ignorable="w14 w15">
+<w:styles xmlns:mc="http://schemas.openxmlformats.org/markup-compatibility/2006" xmlns:r="http://schemas.openxmlformats.org/officeDocument/2006/relationships" xmlns:w="http://schemas.openxmlformats.org/wordprocessingml/2006/main" xmlns:w14="http://schemas.microsoft.com/office/word/2010/wordml" xmlns:w15="http://schemas.microsoft.com/office/word/2012/wordml" xmlns:w16cid="http://schemas.microsoft.com/office/word/2016/wordml/cid" xmlns:w16se="http://schemas.microsoft.com/office/word/2015/wordml/symex" mc:Ignorable="w14 w15 w16se w16cid">
   <w:docDefaults>
     <w:rPrDefault>
       <w:rPr>
@@ -401,7 +1104,7 @@
     </w:rPrDefault>
     <w:pPrDefault/>
   </w:docDefaults>
-  <w:latentStyles w:defLockedState="0" w:defUIPriority="99" w:defSemiHidden="0" w:defUnhideWhenUsed="0" w:defQFormat="0" w:count="371">
+  <w:latentStyles w:defLockedState="0" w:defUIPriority="99" w:defSemiHidden="0" w:defUnhideWhenUsed="0" w:defQFormat="0" w:count="375">
     <w:lsdException w:name="Normal" w:uiPriority="0" w:qFormat="1"/>
     <w:lsdException w:name="heading 1" w:uiPriority="9" w:qFormat="1"/>
     <w:lsdException w:name="heading 2" w:semiHidden="1" w:uiPriority="9" w:unhideWhenUsed="1" w:qFormat="1"/>
@@ -507,7 +1210,6 @@
     <w:lsdException w:name="HTML Sample" w:semiHidden="1" w:unhideWhenUsed="1"/>
     <w:lsdException w:name="HTML Typewriter" w:semiHidden="1" w:unhideWhenUsed="1"/>
     <w:lsdException w:name="HTML Variable" w:semiHidden="1" w:unhideWhenUsed="1"/>
-    <w:lsdException w:name="Normal Table" w:semiHidden="1" w:unhideWhenUsed="1"/>
     <w:lsdException w:name="annotation subject" w:semiHidden="1" w:unhideWhenUsed="1"/>
     <w:lsdException w:name="No List" w:semiHidden="1" w:unhideWhenUsed="1"/>
     <w:lsdException w:name="Outline List 1" w:semiHidden="1" w:unhideWhenUsed="1"/>
@@ -551,10 +1253,8 @@
     <w:lsdException w:name="Table Elegant" w:semiHidden="1" w:unhideWhenUsed="1"/>
     <w:lsdException w:name="Table Professional" w:semiHidden="1" w:unhideWhenUsed="1"/>
     <w:lsdException w:name="Table Subtle 1" w:semiHidden="1" w:unhideWhenUsed="1"/>
-    <w:lsdException w:name="Table Subtle 2" w:semiHidden="1" w:unhideWhenUsed="1"/>
     <w:lsdException w:name="Table Web 1" w:semiHidden="1" w:unhideWhenUsed="1"/>
     <w:lsdException w:name="Table Web 2" w:semiHidden="1" w:unhideWhenUsed="1"/>
-    <w:lsdException w:name="Table Web 3" w:semiHidden="1" w:unhideWhenUsed="1"/>
     <w:lsdException w:name="Balloon Text" w:semiHidden="1" w:unhideWhenUsed="1"/>
     <w:lsdException w:name="Table Grid" w:uiPriority="39"/>
     <w:lsdException w:name="Table Theme" w:semiHidden="1" w:unhideWhenUsed="1"/>
@@ -773,10 +1473,35 @@
     <w:lsdException w:name="List Table 5 Dark Accent 6" w:uiPriority="50"/>
     <w:lsdException w:name="List Table 6 Colorful Accent 6" w:uiPriority="51"/>
     <w:lsdException w:name="List Table 7 Colorful Accent 6" w:uiPriority="52"/>
+    <w:lsdException w:name="Mention" w:semiHidden="1" w:unhideWhenUsed="1"/>
+    <w:lsdException w:name="Smart Hyperlink" w:semiHidden="1" w:unhideWhenUsed="1"/>
+    <w:lsdException w:name="Hashtag" w:semiHidden="1" w:unhideWhenUsed="1"/>
+    <w:lsdException w:name="Unresolved Mention" w:semiHidden="1" w:unhideWhenUsed="1"/>
   </w:latentStyles>
   <w:style w:type="paragraph" w:default="1" w:styleId="Normal">
     <w:name w:val="Normal"/>
     <w:qFormat/>
+  </w:style>
+  <w:style w:type="paragraph" w:styleId="Heading1">
+    <w:name w:val="heading 1"/>
+    <w:basedOn w:val="Normal"/>
+    <w:next w:val="Normal"/>
+    <w:link w:val="Heading1Char"/>
+    <w:uiPriority w:val="9"/>
+    <w:qFormat/>
+    <w:rsid w:val="004C3B5A"/>
+    <w:pPr>
+      <w:keepNext/>
+      <w:keepLines/>
+      <w:spacing w:before="240" w:line="259" w:lineRule="auto"/>
+      <w:outlineLvl w:val="0"/>
+    </w:pPr>
+    <w:rPr>
+      <w:rFonts w:asciiTheme="majorHAnsi" w:eastAsiaTheme="majorEastAsia" w:hAnsiTheme="majorHAnsi" w:cstheme="majorBidi"/>
+      <w:color w:val="2F5496" w:themeColor="accent1" w:themeShade="BF"/>
+      <w:sz w:val="32"/>
+      <w:szCs w:val="32"/>
+    </w:rPr>
   </w:style>
   <w:style w:type="character" w:default="1" w:styleId="DefaultParagraphFont">
     <w:name w:val="Default Paragraph Font"/>
@@ -804,6 +1529,63 @@
     <w:uiPriority w:val="99"/>
     <w:semiHidden/>
     <w:unhideWhenUsed/>
+  </w:style>
+  <w:style w:type="character" w:customStyle="1" w:styleId="Heading1Char">
+    <w:name w:val="Heading 1 Char"/>
+    <w:basedOn w:val="DefaultParagraphFont"/>
+    <w:link w:val="Heading1"/>
+    <w:uiPriority w:val="9"/>
+    <w:rsid w:val="004C3B5A"/>
+    <w:rPr>
+      <w:rFonts w:asciiTheme="majorHAnsi" w:eastAsiaTheme="majorEastAsia" w:hAnsiTheme="majorHAnsi" w:cstheme="majorBidi"/>
+      <w:color w:val="2F5496" w:themeColor="accent1" w:themeShade="BF"/>
+      <w:sz w:val="32"/>
+      <w:szCs w:val="32"/>
+    </w:rPr>
+  </w:style>
+  <w:style w:type="paragraph" w:styleId="Bibliography">
+    <w:name w:val="Bibliography"/>
+    <w:basedOn w:val="Normal"/>
+    <w:next w:val="Normal"/>
+    <w:uiPriority w:val="37"/>
+    <w:unhideWhenUsed/>
+    <w:rsid w:val="004C3B5A"/>
+  </w:style>
+  <w:style w:type="character" w:styleId="Emphasis">
+    <w:name w:val="Emphasis"/>
+    <w:basedOn w:val="DefaultParagraphFont"/>
+    <w:uiPriority w:val="20"/>
+    <w:qFormat/>
+    <w:rsid w:val="004C3B5A"/>
+    <w:rPr>
+      <w:i/>
+      <w:iCs/>
+    </w:rPr>
+  </w:style>
+  <w:style w:type="paragraph" w:styleId="NormalWeb">
+    <w:name w:val="Normal (Web)"/>
+    <w:basedOn w:val="Normal"/>
+    <w:uiPriority w:val="99"/>
+    <w:semiHidden/>
+    <w:unhideWhenUsed/>
+    <w:rsid w:val="00ED2FD0"/>
+    <w:pPr>
+      <w:spacing w:before="100" w:beforeAutospacing="1" w:after="100" w:afterAutospacing="1"/>
+    </w:pPr>
+    <w:rPr>
+      <w:rFonts w:ascii="Times New Roman" w:eastAsia="Times New Roman" w:hAnsi="Times New Roman" w:cs="Times New Roman"/>
+    </w:rPr>
+  </w:style>
+  <w:style w:type="character" w:styleId="Strong">
+    <w:name w:val="Strong"/>
+    <w:basedOn w:val="DefaultParagraphFont"/>
+    <w:uiPriority w:val="22"/>
+    <w:qFormat/>
+    <w:rsid w:val="00ED2FD0"/>
+    <w:rPr>
+      <w:b/>
+      <w:bCs/>
+    </w:rPr>
   </w:style>
 </w:styles>
 </file>
@@ -1638,30 +2420,35 @@
         <a:bodyPr/>
         <a:lstStyle/>
         <a:p>
+          <a:pPr algn="ctr"/>
           <a:r>
             <a:rPr lang="en-US" sz="1100"/>
             <a:t>Relevance to Market</a:t>
           </a:r>
         </a:p>
         <a:p>
+          <a:pPr algn="ctr"/>
           <a:r>
             <a:rPr lang="en-US" sz="1100"/>
             <a:t>+</a:t>
           </a:r>
         </a:p>
         <a:p>
+          <a:pPr algn="ctr"/>
           <a:r>
             <a:rPr lang="en-US" sz="1100"/>
             <a:t>Efficacy</a:t>
           </a:r>
         </a:p>
         <a:p>
+          <a:pPr algn="ctr"/>
           <a:r>
             <a:rPr lang="en-US" sz="1100"/>
             <a:t>+</a:t>
           </a:r>
         </a:p>
         <a:p>
+          <a:pPr algn="ctr"/>
           <a:r>
             <a:rPr lang="en-US" sz="1100"/>
             <a:t>Scalability</a:t>
@@ -1676,6 +2463,7 @@
         <a:bodyPr/>
         <a:lstStyle/>
         <a:p>
+          <a:pPr algn="ctr"/>
           <a:endParaRPr lang="en-US"/>
         </a:p>
       </dgm:t>
@@ -1687,6 +2475,7 @@
         <a:bodyPr/>
         <a:lstStyle/>
         <a:p>
+          <a:pPr algn="ctr"/>
           <a:endParaRPr lang="en-US"/>
         </a:p>
       </dgm:t>
@@ -1732,18 +2521,21 @@
         <a:bodyPr/>
         <a:lstStyle/>
         <a:p>
+          <a:pPr algn="ctr"/>
           <a:r>
             <a:rPr lang="en-US" sz="1400"/>
             <a:t>Trust</a:t>
           </a:r>
         </a:p>
         <a:p>
+          <a:pPr algn="ctr"/>
           <a:r>
             <a:rPr lang="en-US" sz="1400"/>
             <a:t>+</a:t>
           </a:r>
         </a:p>
         <a:p>
+          <a:pPr algn="ctr"/>
           <a:r>
             <a:rPr lang="en-US" sz="1400"/>
             <a:t>Creditability</a:t>
@@ -1758,6 +2550,7 @@
         <a:bodyPr/>
         <a:lstStyle/>
         <a:p>
+          <a:pPr algn="ctr"/>
           <a:endParaRPr lang="en-US"/>
         </a:p>
       </dgm:t>
@@ -1769,6 +2562,7 @@
         <a:bodyPr/>
         <a:lstStyle/>
         <a:p>
+          <a:pPr algn="ctr"/>
           <a:endParaRPr lang="en-US"/>
         </a:p>
       </dgm:t>
@@ -1816,6 +2610,7 @@
         <a:bodyPr/>
         <a:lstStyle/>
         <a:p>
+          <a:pPr algn="ctr"/>
           <a:r>
             <a:rPr lang="en-US"/>
             <a:t>Value</a:t>
@@ -1830,6 +2625,7 @@
         <a:bodyPr/>
         <a:lstStyle/>
         <a:p>
+          <a:pPr algn="ctr"/>
           <a:endParaRPr lang="en-US"/>
         </a:p>
       </dgm:t>
@@ -1841,6 +2637,7 @@
         <a:bodyPr/>
         <a:lstStyle/>
         <a:p>
+          <a:pPr algn="ctr"/>
           <a:endParaRPr lang="en-US"/>
         </a:p>
       </dgm:t>
@@ -1861,13 +2658,6 @@
         </dgm:presLayoutVars>
       </dgm:prSet>
       <dgm:spPr/>
-      <dgm:t>
-        <a:bodyPr/>
-        <a:lstStyle/>
-        <a:p>
-          <a:endParaRPr lang="en-US"/>
-        </a:p>
-      </dgm:t>
     </dgm:pt>
     <dgm:pt modelId="{4B359B75-8B64-419F-AA32-A3EE6EE4E980}" type="pres">
       <dgm:prSet presAssocID="{E2C17BB0-AE46-4E87-AFFE-A8BDA6CC3786}" presName="spacerL" presStyleCnt="0"/>
@@ -1892,13 +2682,6 @@
         </dgm:presLayoutVars>
       </dgm:prSet>
       <dgm:spPr/>
-      <dgm:t>
-        <a:bodyPr/>
-        <a:lstStyle/>
-        <a:p>
-          <a:endParaRPr lang="en-US"/>
-        </a:p>
-      </dgm:t>
     </dgm:pt>
     <dgm:pt modelId="{9D5EC096-D34B-4623-9AE4-222F3D31DDAD}" type="pres">
       <dgm:prSet presAssocID="{D93A2427-2BD3-4F09-92B6-6EC3C406E8A1}" presName="spacerL" presStyleCnt="0"/>
@@ -1923,14 +2706,14 @@
   </dgm:ptLst>
   <dgm:cxnLst>
     <dgm:cxn modelId="{2E00A711-14DF-42B0-8634-CA8FDF4EE29B}" type="presOf" srcId="{D93A2427-2BD3-4F09-92B6-6EC3C406E8A1}" destId="{3747EEB1-19D2-4893-8E32-C7CCDF5DAB91}" srcOrd="0" destOrd="0" presId="urn:microsoft.com/office/officeart/2005/8/layout/equation1"/>
-    <dgm:cxn modelId="{9C59EBCD-FEB4-437C-8B1D-A7CBD9EF1F07}" type="presOf" srcId="{4CF3C6D1-49F7-4055-9090-89221E9A05FC}" destId="{A7C132D9-CDE8-445F-A3DC-F4B978ACF916}" srcOrd="0" destOrd="0" presId="urn:microsoft.com/office/officeart/2005/8/layout/equation1"/>
+    <dgm:cxn modelId="{02B49517-C1FC-4A63-867A-E482D00C1BE6}" type="presOf" srcId="{E2C17BB0-AE46-4E87-AFFE-A8BDA6CC3786}" destId="{FF385F94-C383-49ED-9EC8-E83793002507}" srcOrd="0" destOrd="0" presId="urn:microsoft.com/office/officeart/2005/8/layout/equation1"/>
+    <dgm:cxn modelId="{5385495D-47E4-4DF9-964D-955778248BD4}" srcId="{36645DB3-2368-4D73-86D7-AB6FE5BB6603}" destId="{E92FB13B-B585-4E76-980C-58A48E5122E0}" srcOrd="1" destOrd="0" parTransId="{A2B1E27F-8C77-4958-8176-45D34FC1C928}" sibTransId="{D93A2427-2BD3-4F09-92B6-6EC3C406E8A1}"/>
+    <dgm:cxn modelId="{9B092242-4DFC-4F81-A0C1-CE8E29413221}" type="presOf" srcId="{E92FB13B-B585-4E76-980C-58A48E5122E0}" destId="{0646E6B4-87F3-483E-B5BA-C80A71D72C87}" srcOrd="0" destOrd="0" presId="urn:microsoft.com/office/officeart/2005/8/layout/equation1"/>
     <dgm:cxn modelId="{20051073-90DE-4631-A3C0-04EFC1FA4866}" srcId="{36645DB3-2368-4D73-86D7-AB6FE5BB6603}" destId="{39FC1C81-5528-44BC-B6C9-30A791644491}" srcOrd="2" destOrd="0" parTransId="{20A0A3D0-9B60-48BD-BA19-8D23629C3666}" sibTransId="{88B9FC7A-3B56-482F-882B-A8AED620D4A1}"/>
     <dgm:cxn modelId="{62E45598-3B5A-42FE-9946-389DAFEBC471}" srcId="{36645DB3-2368-4D73-86D7-AB6FE5BB6603}" destId="{4CF3C6D1-49F7-4055-9090-89221E9A05FC}" srcOrd="0" destOrd="0" parTransId="{3B6EF45A-5B9B-4911-B311-4F96C837597C}" sibTransId="{E2C17BB0-AE46-4E87-AFFE-A8BDA6CC3786}"/>
     <dgm:cxn modelId="{8366DA9E-98ED-4666-B528-DFF92E2E2633}" type="presOf" srcId="{36645DB3-2368-4D73-86D7-AB6FE5BB6603}" destId="{BCA1AD28-9604-46CC-A229-C35FDBBB8F3E}" srcOrd="0" destOrd="0" presId="urn:microsoft.com/office/officeart/2005/8/layout/equation1"/>
-    <dgm:cxn modelId="{5385495D-47E4-4DF9-964D-955778248BD4}" srcId="{36645DB3-2368-4D73-86D7-AB6FE5BB6603}" destId="{E92FB13B-B585-4E76-980C-58A48E5122E0}" srcOrd="1" destOrd="0" parTransId="{A2B1E27F-8C77-4958-8176-45D34FC1C928}" sibTransId="{D93A2427-2BD3-4F09-92B6-6EC3C406E8A1}"/>
     <dgm:cxn modelId="{F3D60DA3-C36A-4E9A-8D68-C28E3D902AD5}" type="presOf" srcId="{39FC1C81-5528-44BC-B6C9-30A791644491}" destId="{EEC73EA4-6B2C-4AA7-897F-959F3025C68B}" srcOrd="0" destOrd="0" presId="urn:microsoft.com/office/officeart/2005/8/layout/equation1"/>
-    <dgm:cxn modelId="{9B092242-4DFC-4F81-A0C1-CE8E29413221}" type="presOf" srcId="{E92FB13B-B585-4E76-980C-58A48E5122E0}" destId="{0646E6B4-87F3-483E-B5BA-C80A71D72C87}" srcOrd="0" destOrd="0" presId="urn:microsoft.com/office/officeart/2005/8/layout/equation1"/>
-    <dgm:cxn modelId="{02B49517-C1FC-4A63-867A-E482D00C1BE6}" type="presOf" srcId="{E2C17BB0-AE46-4E87-AFFE-A8BDA6CC3786}" destId="{FF385F94-C383-49ED-9EC8-E83793002507}" srcOrd="0" destOrd="0" presId="urn:microsoft.com/office/officeart/2005/8/layout/equation1"/>
+    <dgm:cxn modelId="{9C59EBCD-FEB4-437C-8B1D-A7CBD9EF1F07}" type="presOf" srcId="{4CF3C6D1-49F7-4055-9090-89221E9A05FC}" destId="{A7C132D9-CDE8-445F-A3DC-F4B978ACF916}" srcOrd="0" destOrd="0" presId="urn:microsoft.com/office/officeart/2005/8/layout/equation1"/>
     <dgm:cxn modelId="{9A3719A2-FC8E-4D48-9B3F-1B1E6D1F86B0}" type="presParOf" srcId="{BCA1AD28-9604-46CC-A229-C35FDBBB8F3E}" destId="{A7C132D9-CDE8-445F-A3DC-F4B978ACF916}" srcOrd="0" destOrd="0" presId="urn:microsoft.com/office/officeart/2005/8/layout/equation1"/>
     <dgm:cxn modelId="{DC59078D-9352-4EBC-8A94-669D5BA93087}" type="presParOf" srcId="{BCA1AD28-9604-46CC-A229-C35FDBBB8F3E}" destId="{4B359B75-8B64-419F-AA32-A3EE6EE4E980}" srcOrd="1" destOrd="0" presId="urn:microsoft.com/office/officeart/2005/8/layout/equation1"/>
     <dgm:cxn modelId="{F391B537-1795-40F2-AB82-3A55236CFEEE}" type="presParOf" srcId="{BCA1AD28-9604-46CC-A229-C35FDBBB8F3E}" destId="{FF385F94-C383-49ED-9EC8-E83793002507}" srcOrd="2" destOrd="0" presId="urn:microsoft.com/office/officeart/2005/8/layout/equation1"/>
@@ -1945,7 +2728,7 @@
   <dgm:whole/>
   <dgm:extLst>
     <a:ext uri="http://schemas.microsoft.com/office/drawing/2008/diagram">
-      <dsp:dataModelExt xmlns:dsp="http://schemas.microsoft.com/office/drawing/2008/diagram" relId="rId8" minVer="http://schemas.openxmlformats.org/drawingml/2006/diagram"/>
+      <dsp:dataModelExt xmlns:dsp="http://schemas.microsoft.com/office/drawing/2008/diagram" relId="rId9" minVer="http://schemas.openxmlformats.org/drawingml/2006/diagram"/>
     </a:ext>
   </dgm:extLst>
 </dgm:dataModel>
@@ -2035,7 +2818,7 @@
         </a:bodyPr>
         <a:lstStyle/>
         <a:p>
-          <a:pPr lvl="0" algn="ctr" defTabSz="488950">
+          <a:pPr marL="0" lvl="0" indent="0" algn="ctr" defTabSz="488950">
             <a:lnSpc>
               <a:spcPct val="90000"/>
             </a:lnSpc>
@@ -2045,6 +2828,7 @@
             <a:spcAft>
               <a:spcPct val="35000"/>
             </a:spcAft>
+            <a:buNone/>
           </a:pPr>
           <a:r>
             <a:rPr lang="en-US" sz="1100" kern="1200"/>
@@ -2052,7 +2836,7 @@
           </a:r>
         </a:p>
         <a:p>
-          <a:pPr lvl="0" algn="ctr" defTabSz="488950">
+          <a:pPr marL="0" lvl="0" indent="0" algn="ctr" defTabSz="488950">
             <a:lnSpc>
               <a:spcPct val="90000"/>
             </a:lnSpc>
@@ -2062,6 +2846,7 @@
             <a:spcAft>
               <a:spcPct val="35000"/>
             </a:spcAft>
+            <a:buNone/>
           </a:pPr>
           <a:r>
             <a:rPr lang="en-US" sz="1100" kern="1200"/>
@@ -2069,7 +2854,7 @@
           </a:r>
         </a:p>
         <a:p>
-          <a:pPr lvl="0" algn="ctr" defTabSz="488950">
+          <a:pPr marL="0" lvl="0" indent="0" algn="ctr" defTabSz="488950">
             <a:lnSpc>
               <a:spcPct val="90000"/>
             </a:lnSpc>
@@ -2079,6 +2864,7 @@
             <a:spcAft>
               <a:spcPct val="35000"/>
             </a:spcAft>
+            <a:buNone/>
           </a:pPr>
           <a:r>
             <a:rPr lang="en-US" sz="1100" kern="1200"/>
@@ -2086,7 +2872,7 @@
           </a:r>
         </a:p>
         <a:p>
-          <a:pPr lvl="0" algn="ctr" defTabSz="488950">
+          <a:pPr marL="0" lvl="0" indent="0" algn="ctr" defTabSz="488950">
             <a:lnSpc>
               <a:spcPct val="90000"/>
             </a:lnSpc>
@@ -2096,6 +2882,7 @@
             <a:spcAft>
               <a:spcPct val="35000"/>
             </a:spcAft>
+            <a:buNone/>
           </a:pPr>
           <a:r>
             <a:rPr lang="en-US" sz="1100" kern="1200"/>
@@ -2103,7 +2890,7 @@
           </a:r>
         </a:p>
         <a:p>
-          <a:pPr lvl="0" algn="ctr" defTabSz="488950">
+          <a:pPr marL="0" lvl="0" indent="0" algn="ctr" defTabSz="488950">
             <a:lnSpc>
               <a:spcPct val="90000"/>
             </a:lnSpc>
@@ -2113,6 +2900,7 @@
             <a:spcAft>
               <a:spcPct val="35000"/>
             </a:spcAft>
+            <a:buNone/>
           </a:pPr>
           <a:r>
             <a:rPr lang="en-US" sz="1100" kern="1200"/>
@@ -2176,7 +2964,7 @@
         </a:bodyPr>
         <a:lstStyle/>
         <a:p>
-          <a:pPr lvl="0" algn="ctr" defTabSz="1155700">
+          <a:pPr marL="0" lvl="0" indent="0" algn="ctr" defTabSz="1155700">
             <a:lnSpc>
               <a:spcPct val="90000"/>
             </a:lnSpc>
@@ -2186,6 +2974,7 @@
             <a:spcAft>
               <a:spcPct val="35000"/>
             </a:spcAft>
+            <a:buNone/>
           </a:pPr>
           <a:endParaRPr lang="en-US" sz="2600" kern="1200"/>
         </a:p>
@@ -2271,7 +3060,7 @@
         </a:bodyPr>
         <a:lstStyle/>
         <a:p>
-          <a:pPr lvl="0" algn="ctr" defTabSz="622300">
+          <a:pPr marL="0" lvl="0" indent="0" algn="ctr" defTabSz="622300">
             <a:lnSpc>
               <a:spcPct val="90000"/>
             </a:lnSpc>
@@ -2281,6 +3070,7 @@
             <a:spcAft>
               <a:spcPct val="35000"/>
             </a:spcAft>
+            <a:buNone/>
           </a:pPr>
           <a:r>
             <a:rPr lang="en-US" sz="1400" kern="1200"/>
@@ -2288,7 +3078,7 @@
           </a:r>
         </a:p>
         <a:p>
-          <a:pPr lvl="0" algn="ctr" defTabSz="622300">
+          <a:pPr marL="0" lvl="0" indent="0" algn="ctr" defTabSz="622300">
             <a:lnSpc>
               <a:spcPct val="90000"/>
             </a:lnSpc>
@@ -2298,6 +3088,7 @@
             <a:spcAft>
               <a:spcPct val="35000"/>
             </a:spcAft>
+            <a:buNone/>
           </a:pPr>
           <a:r>
             <a:rPr lang="en-US" sz="1400" kern="1200"/>
@@ -2305,7 +3096,7 @@
           </a:r>
         </a:p>
         <a:p>
-          <a:pPr lvl="0" algn="ctr" defTabSz="622300">
+          <a:pPr marL="0" lvl="0" indent="0" algn="ctr" defTabSz="622300">
             <a:lnSpc>
               <a:spcPct val="90000"/>
             </a:lnSpc>
@@ -2315,6 +3106,7 @@
             <a:spcAft>
               <a:spcPct val="35000"/>
             </a:spcAft>
+            <a:buNone/>
           </a:pPr>
           <a:r>
             <a:rPr lang="en-US" sz="1400" kern="1200"/>
@@ -2378,7 +3170,7 @@
         </a:bodyPr>
         <a:lstStyle/>
         <a:p>
-          <a:pPr lvl="0" algn="ctr" defTabSz="1155700">
+          <a:pPr marL="0" lvl="0" indent="0" algn="ctr" defTabSz="1155700">
             <a:lnSpc>
               <a:spcPct val="90000"/>
             </a:lnSpc>
@@ -2388,6 +3180,7 @@
             <a:spcAft>
               <a:spcPct val="35000"/>
             </a:spcAft>
+            <a:buNone/>
           </a:pPr>
           <a:endParaRPr lang="en-US" sz="2600" kern="1200"/>
         </a:p>
@@ -2475,7 +3268,7 @@
         </a:bodyPr>
         <a:lstStyle/>
         <a:p>
-          <a:pPr lvl="0" algn="ctr" defTabSz="1422400">
+          <a:pPr marL="0" lvl="0" indent="0" algn="ctr" defTabSz="1422400">
             <a:lnSpc>
               <a:spcPct val="90000"/>
             </a:lnSpc>
@@ -2485,6 +3278,7 @@
             <a:spcAft>
               <a:spcPct val="35000"/>
             </a:spcAft>
+            <a:buNone/>
           </a:pPr>
           <a:r>
             <a:rPr lang="en-US" sz="3200" kern="1200"/>
@@ -4053,4 +4847,77 @@
     </a:ext>
   </a:extLst>
 </a:theme>
+</file>
+
+<file path=customXml/item1.xml><?xml version="1.0" encoding="utf-8"?>
+<b:Sources xmlns:b="http://schemas.openxmlformats.org/officeDocument/2006/bibliography" xmlns="http://schemas.openxmlformats.org/officeDocument/2006/bibliography" SelectedStyle="\IEEE2006OfficeOnline.xsl" StyleName="IEEE" Version="2006">
+  <b:Source>
+    <b:Tag>The</b:Tag>
+    <b:SourceType>Book</b:SourceType>
+    <b:Guid>{49363A9C-B175-44ED-9DD5-8FCD3B0DE47D}</b:Guid>
+    <b:Title>The Pearl of Great Price</b:Title>
+    <b:RefOrder>1</b:RefOrder>
+  </b:Source>
+  <b:Source>
+    <b:Tag>9me17</b:Tag>
+    <b:SourceType>InternetSite</b:SourceType>
+    <b:Guid>{A3556591-77FA-464A-BBD0-41BFFB70B2DE}</b:Guid>
+    <b:Title>9 metrics that can make a difference to today’s software development teams</b:Title>
+    <b:ProductionCompany>TechBeacon</b:ProductionCompany>
+    <b:YearAccessed>2017</b:YearAccessed>
+    <b:MonthAccessed>09</b:MonthAccessed>
+    <b:DayAccessed>23</b:DayAccessed>
+    <b:URL>https://techbeacon.com/9-metrics-can-make-difference-todays-software-development-teams</b:URL>
+    <b:RefOrder>2</b:RefOrder>
+  </b:Source>
+  <b:Source>
+    <b:Tag>Mat17</b:Tag>
+    <b:SourceType>InternetSite</b:SourceType>
+    <b:Guid>{630EC288-288D-416D-8394-E92C6C8E7A6C}</b:Guid>
+    <b:Author>
+      <b:Author>
+        <b:NameList>
+          <b:Person>
+            <b:Last>Mullie</b:Last>
+            <b:First>Matthias</b:First>
+          </b:Person>
+        </b:NameList>
+      </b:Author>
+    </b:Author>
+    <b:Title>How to make your code scale</b:Title>
+    <b:YearAccessed>2017</b:YearAccessed>
+    <b:MonthAccessed>09</b:MonthAccessed>
+    <b:DayAccessed>23</b:DayAccessed>
+    <b:URL>https://www.mullie.eu/why-your-code-doesnt-scale/</b:URL>
+    <b:RefOrder>3</b:RefOrder>
+  </b:Source>
+  <b:Source>
+    <b:Tag>Web</b:Tag>
+    <b:SourceType>InternetSite</b:SourceType>
+    <b:Guid>{BC90BA65-B92E-4745-8FB6-CEBC1AE22C8B}</b:Guid>
+    <b:Title>Webster's Third New International Dictionary, Unabridged.</b:Title>
+    <b:ProductionCompany>Merriam-Webster</b:ProductionCompany>
+    <b:URL>http://unabridged.merriam-webster.com/</b:URL>
+    <b:RefOrder>5</b:RefOrder>
+  </b:Source>
+  <b:Source>
+    <b:Tag>Net17</b:Tag>
+    <b:SourceType>InternetSite</b:SourceType>
+    <b:Guid>{9A0EACED-D29C-4067-AC97-E55F2A488F1C}</b:Guid>
+    <b:Title>Net Market Share</b:Title>
+    <b:YearAccessed>2017</b:YearAccessed>
+    <b:MonthAccessed>September</b:MonthAccessed>
+    <b:DayAccessed>23</b:DayAccessed>
+    <b:URL>https://www.netmarketshare.com/search-engine-market-share.aspx?qprid=4&amp;qpcustomd=0</b:URL>
+    <b:RefOrder>4</b:RefOrder>
+  </b:Source>
+</b:Sources>
+</file>
+
+<file path=customXml/itemProps1.xml><?xml version="1.0" encoding="utf-8"?>
+<ds:datastoreItem xmlns:ds="http://schemas.openxmlformats.org/officeDocument/2006/customXml" ds:itemID="{7B21A68D-B691-4348-AFEC-FE14D8160556}">
+  <ds:schemaRefs>
+    <ds:schemaRef ds:uri="http://schemas.openxmlformats.org/officeDocument/2006/bibliography"/>
+  </ds:schemaRefs>
+</ds:datastoreItem>
 </file>
</xml_diff>